<commit_message>
Submitting Tuppence a Bag to On Spec
</commit_message>
<xml_diff>
--- a/tuppence-a-bag/tuppence-a-bag.docx
+++ b/tuppence-a-bag/tuppence-a-bag.docx
@@ -222,23 +222,51 @@
           <w:rFonts w:cs="Courier New" w:ascii="Courier New" w:hAnsi="Courier New"/>
           <w:i/>
         </w:rPr>
-        <w:t>The pigeon is three shades darker than the centuries-old stone she stands on, but the morning sky overhead is exactly the same pearly gray as her breast feathers. She cocks her head. There—a young woman in impeccable middle-class camouflage, her steps shortened only slightly for the benefit of the two children hurrying along beside her.</w:t>
-      </w:r>
-    </w:p>
-    <w:p>
-      <w:pPr>
-        <w:pStyle w:val="TextBody"/>
-        <w:spacing w:lineRule="auto" w:line="480" w:before="0" w:after="0"/>
-        <w:ind w:firstLine="567"/>
-        <w:rPr>
-          <w:rFonts w:ascii="Courier New" w:hAnsi="Courier New" w:cs="Courier New"/>
-        </w:rPr>
-      </w:pPr>
+        <w:t xml:space="preserve">The pigeon is three shades darker than the centuries-old stone she stands on, but the morning sky overhead is exactly the same pearly gray as her breast feathers. She cocks her head </w:t>
+      </w:r>
       <w:r>
         <w:rPr>
           <w:rFonts w:cs="Courier New" w:ascii="Courier New" w:hAnsi="Courier New"/>
           <w:i/>
         </w:rPr>
+        <w:t xml:space="preserve">to watch </w:t>
+      </w:r>
+      <w:r>
+        <w:rPr>
+          <w:rFonts w:cs="Courier New" w:ascii="Courier New" w:hAnsi="Courier New"/>
+          <w:i/>
+        </w:rPr>
+        <w:t xml:space="preserve">a young woman in impeccable middle-class camouflage </w:t>
+      </w:r>
+      <w:r>
+        <w:rPr>
+          <w:rFonts w:cs="Courier New" w:ascii="Courier New" w:hAnsi="Courier New"/>
+          <w:i/>
+        </w:rPr>
+        <w:t>hurry by below</w:t>
+      </w:r>
+      <w:r>
+        <w:rPr>
+          <w:rFonts w:cs="Courier New" w:ascii="Courier New" w:hAnsi="Courier New"/>
+          <w:i/>
+        </w:rPr>
+        <w:t>, her steps shortened only slightly for the benefit of the two children beside her.</w:t>
+      </w:r>
+    </w:p>
+    <w:p>
+      <w:pPr>
+        <w:pStyle w:val="TextBody"/>
+        <w:spacing w:lineRule="auto" w:line="480" w:before="0" w:after="0"/>
+        <w:ind w:firstLine="567"/>
+        <w:rPr>
+          <w:rFonts w:ascii="Courier New" w:hAnsi="Courier New" w:cs="Courier New"/>
+        </w:rPr>
+      </w:pPr>
+      <w:r>
+        <w:rPr>
+          <w:rFonts w:cs="Courier New" w:ascii="Courier New" w:hAnsi="Courier New"/>
+          <w:i/>
+        </w:rPr>
         <w:t>The pigeon fluffs her plumage. It won’t be long now…</w:t>
       </w:r>
     </w:p>
@@ -283,7 +311,30 @@
         <w:rPr>
           <w:rFonts w:cs="Courier New" w:ascii="Courier New" w:hAnsi="Courier New"/>
         </w:rPr>
-        <w:t>Father passes that every day.” The girl beside him isn’t entirely sure that what she just said is true, but as the older sibling she feels it is important to seem certain. Father always is, no matter what the subject, and their new governess is certain in the same way that water is wet.</w:t>
+        <w:t xml:space="preserve">Father passes that every day,” </w:t>
+      </w:r>
+      <w:r>
+        <w:rPr>
+          <w:rFonts w:cs="Courier New" w:ascii="Courier New" w:hAnsi="Courier New"/>
+        </w:rPr>
+        <w:t xml:space="preserve">his sister says dismissively. </w:t>
+      </w:r>
+      <w:r>
+        <w:rPr>
+          <w:rFonts w:eastAsia="Cambria" w:cs="Courier New" w:ascii="Courier New" w:hAnsi="Courier New" w:eastAsiaTheme="minorHAnsi"/>
+          <w:color w:val="auto"/>
+          <w:kern w:val="0"/>
+          <w:sz w:val="24"/>
+          <w:szCs w:val="24"/>
+          <w:lang w:val="en-US" w:eastAsia="en-US" w:bidi="ar-SA"/>
+        </w:rPr>
+        <w:t>She</w:t>
+      </w:r>
+      <w:r>
+        <w:rPr>
+          <w:rFonts w:cs="Courier New" w:ascii="Courier New" w:hAnsi="Courier New"/>
+        </w:rPr>
+        <w:t xml:space="preserve"> isn’t entirely sure that’s true, but as the older sibling she feels it is important to seem certain. Father always is, no matter what the subject, and their new governess is certain in the same way that water is wet.</w:t>
       </w:r>
     </w:p>
     <w:p>
@@ -337,7 +388,19 @@
         <w:rPr>
           <w:rFonts w:cs="Courier New" w:ascii="Courier New" w:hAnsi="Courier New"/>
         </w:rPr>
-        <w:t>Feed the birds. Tuppence a bag.” She stumbles slightly when she hears the words the governess sang to them the night before. Sure enough, an old woman in a hodgepodge of scarves and shawls is sitting on the steps of the cathedral. The tray beside her holds little paper bags of corn. A few pigeons are investigating them, but most of the flock have settled on her shoulders or on the steps beside her.</w:t>
+        <w:t xml:space="preserve">Feed the birds. Tuppence a bag.” She stumbles slightly when she hears the words the governess sang to them the night before. </w:t>
+      </w:r>
+      <w:r>
+        <w:rPr>
+          <w:rFonts w:cs="Courier New" w:ascii="Courier New" w:hAnsi="Courier New"/>
+        </w:rPr>
+        <w:t>A</w:t>
+      </w:r>
+      <w:r>
+        <w:rPr>
+          <w:rFonts w:cs="Courier New" w:ascii="Courier New" w:hAnsi="Courier New"/>
+        </w:rPr>
+        <w:t>n old woman in a hodgepodge of scarves and shawls is sitting on the steps of the cathedral. The tray beside her holds little paper bags of corn. A few pigeons are investigating them, but most of the flock have settled on her shoulders or beside her.</w:t>
       </w:r>
     </w:p>
     <w:p>
@@ -376,7 +439,24 @@
         <w:rPr>
           <w:rFonts w:cs="Courier New" w:ascii="Courier New" w:hAnsi="Courier New"/>
         </w:rPr>
-        <w:t>The governess puts out a hand to stop her brother racing over to the old lady even before he takes his first step. “We have an appointment to keep,” she chides him.</w:t>
+        <w:t xml:space="preserve">The governess puts out a hand to stop </w:t>
+      </w:r>
+      <w:r>
+        <w:rPr>
+          <w:rFonts w:eastAsia="Cambria" w:cs="Courier New" w:ascii="Courier New" w:hAnsi="Courier New" w:eastAsiaTheme="minorHAnsi"/>
+          <w:color w:val="auto"/>
+          <w:kern w:val="0"/>
+          <w:sz w:val="24"/>
+          <w:szCs w:val="24"/>
+          <w:lang w:val="en-US" w:eastAsia="en-US" w:bidi="ar-SA"/>
+        </w:rPr>
+        <w:t>the boy</w:t>
+      </w:r>
+      <w:r>
+        <w:rPr>
+          <w:rFonts w:cs="Courier New" w:ascii="Courier New" w:hAnsi="Courier New"/>
+        </w:rPr>
+        <w:t xml:space="preserve"> racing over to the old lady even before he takes his first step. “We have an appointment to keep,” she chides him.</w:t>
       </w:r>
     </w:p>
     <w:p>
@@ -427,7 +507,24 @@
         <w:rPr>
           <w:rFonts w:cs="Courier New" w:ascii="Courier New" w:hAnsi="Courier New"/>
         </w:rPr>
-        <w:t xml:space="preserve"> she decides. Father never looked uncertain or afraid, and he would </w:t>
+        <w:t xml:space="preserve"> she decides. Father never looked </w:t>
+      </w:r>
+      <w:r>
+        <w:rPr>
+          <w:rFonts w:eastAsia="Cambria" w:cs="Courier New" w:ascii="Courier New" w:hAnsi="Courier New" w:eastAsiaTheme="minorHAnsi"/>
+          <w:color w:val="auto"/>
+          <w:kern w:val="0"/>
+          <w:sz w:val="24"/>
+          <w:szCs w:val="24"/>
+          <w:lang w:val="en-US" w:eastAsia="en-US" w:bidi="ar-SA"/>
+        </w:rPr>
+        <w:t>sad</w:t>
+      </w:r>
+      <w:r>
+        <w:rPr>
+          <w:rFonts w:cs="Courier New" w:ascii="Courier New" w:hAnsi="Courier New"/>
+        </w:rPr>
+        <w:t xml:space="preserve"> or afraid, and he would </w:t>
       </w:r>
       <w:r>
         <w:rPr>
@@ -472,7 +569,7 @@
         <w:rPr>
           <w:rFonts w:cs="Courier New" w:ascii="Courier New" w:hAnsi="Courier New"/>
         </w:rPr>
-        <w:t>The boy stuffs the coin back into his pocket. “Now come along, spit spot,” the governess says. She sets off briskly once again, her sensible shoes click-clicking on the cobblestones.</w:t>
+        <w:t>The boy stuffs the coin back into his pocket. “Now come along, spit spot,” the governess says. She sets off briskly once again, her sensible shoes clicking on the cobblestones.</w:t>
       </w:r>
     </w:p>
     <w:p>
@@ -534,7 +631,7 @@
           <w:rFonts w:cs="Courier New" w:ascii="Courier New" w:hAnsi="Courier New"/>
           <w:i/>
         </w:rPr>
-        <w:t>The pigeon fluffs her plumage. It won’t be long now… Right on cue the boy pulls the coin out of his pocket. The pigeon spreads her wings and takes to the air.</w:t>
+        <w:t>The pigeon fluffs her plumage. Right on cue the boy pulls the coin out of his pocket. The pigeon spreads her wings and takes to the air.</w:t>
       </w:r>
     </w:p>
     <w:p>
@@ -607,7 +704,24 @@
         <w:rPr>
           <w:rFonts w:cs="Courier New" w:ascii="Courier New" w:hAnsi="Courier New"/>
         </w:rPr>
-        <w:t xml:space="preserve"> was, and how hard she tried to hide it. It was nothing compared to what she feels today, though. Today her heart is racing and every sense is heightened. Today is the culmination of years of work and sacrifice. She is going into battle, and she will not fail.</w:t>
+        <w:t xml:space="preserve"> was, and how hard she tried to hide it. It was nothing compared to what she feels today, though. Today her heart is racing and every sense is heightened. Today is the culmination of years of work and sacrifice. She is going into battle, and she </w:t>
+      </w:r>
+      <w:r>
+        <w:rPr>
+          <w:rFonts w:eastAsia="Cambria" w:cs="Courier New" w:ascii="Courier New" w:hAnsi="Courier New" w:eastAsiaTheme="minorHAnsi"/>
+          <w:color w:val="auto"/>
+          <w:kern w:val="0"/>
+          <w:sz w:val="24"/>
+          <w:szCs w:val="24"/>
+          <w:lang w:val="en-US" w:eastAsia="en-US" w:bidi="ar-SA"/>
+        </w:rPr>
+        <w:t>must</w:t>
+      </w:r>
+      <w:r>
+        <w:rPr>
+          <w:rFonts w:cs="Courier New" w:ascii="Courier New" w:hAnsi="Courier New"/>
+        </w:rPr>
+        <w:t xml:space="preserve"> not fail.</w:t>
       </w:r>
     </w:p>
     <w:p>
@@ -645,7 +759,7 @@
         <w:rPr>
           <w:rFonts w:cs="Courier New" w:ascii="Courier New" w:hAnsi="Courier New"/>
         </w:rPr>
-        <w:t xml:space="preserve">Feed the birds. Tuppence a bag.” Those six words, long remembered, had been the seed of her plan. She cannot tell her brother (so young, so pure, so </w:t>
+        <w:t xml:space="preserve">Feed the birds. Tuppence a bag.” Those six words, long remembered, had been the seed of her plan. She cannot tell her brother (so young, so </w:t>
       </w:r>
       <w:r>
         <w:rPr>
@@ -658,23 +772,47 @@
         <w:rPr>
           <w:rFonts w:cs="Courier New" w:ascii="Courier New" w:hAnsi="Courier New"/>
         </w:rPr>
-        <w:t>) that in a few minutes an ancient evil will offer him a bargain. Wealth and power, an empire spanning the globe—he can buy all that with a single coin, just like Father and so many others before him. A single coin to seal the deal, then toys set aside and afternoons of make-believe foregone because big boys don’t do that. A marriage entered into because the woman’s family can help advance a career, children neglected because there are serious newspapers to read, all of it going to sustain something that should have died long ago.</w:t>
-      </w:r>
-    </w:p>
-    <w:p>
-      <w:pPr>
-        <w:pStyle w:val="TextBody"/>
-        <w:spacing w:lineRule="auto" w:line="480" w:before="0" w:after="0"/>
-        <w:ind w:firstLine="567"/>
-        <w:rPr>
-          <w:rFonts w:ascii="Courier New" w:hAnsi="Courier New" w:cs="Courier New"/>
-        </w:rPr>
-      </w:pPr>
-      <w:r>
-        <w:rPr>
-          <w:rFonts w:cs="Courier New" w:ascii="Courier New" w:hAnsi="Courier New"/>
-        </w:rPr>
-        <w:t>She cannot change history, not directly, but she has learned at great cost that can nudge it a little, so she puts out a hand to stop her brother before he takes his first step. “We have an appointment to keep,” she chides him.</w:t>
+        <w:t xml:space="preserve">) that in a few minutes an ancient evil will offer him a bargain. Wealth and power, an empire spanning the globe—he can buy all that with a single coin, just like Father and so many others before him. A single coin to seal the deal, then toys set aside and afternoons of make-believe foregone because big boys don’t do that. A marriage entered into because the woman’s family can help advance a career, children neglected because there are </w:t>
+      </w:r>
+      <w:r>
+        <w:rPr>
+          <w:rFonts w:cs="Courier New" w:ascii="Courier New" w:hAnsi="Courier New"/>
+        </w:rPr>
+        <w:t>accounts and reports</w:t>
+      </w:r>
+      <w:r>
+        <w:rPr>
+          <w:rFonts w:cs="Courier New" w:ascii="Courier New" w:hAnsi="Courier New"/>
+        </w:rPr>
+        <w:t xml:space="preserve"> to read, all of it going to sustain something that should have died long ago.</w:t>
+      </w:r>
+    </w:p>
+    <w:p>
+      <w:pPr>
+        <w:pStyle w:val="TextBody"/>
+        <w:spacing w:lineRule="auto" w:line="480" w:before="0" w:after="0"/>
+        <w:ind w:firstLine="567"/>
+        <w:rPr>
+          <w:rFonts w:ascii="Courier New" w:hAnsi="Courier New" w:cs="Courier New"/>
+        </w:rPr>
+      </w:pPr>
+      <w:r>
+        <w:rPr>
+          <w:rFonts w:cs="Courier New" w:ascii="Courier New" w:hAnsi="Courier New"/>
+        </w:rPr>
+        <w:t xml:space="preserve">She cannot change history, not directly, but she has learned at great cost that </w:t>
+      </w:r>
+      <w:r>
+        <w:rPr>
+          <w:rFonts w:cs="Courier New" w:ascii="Courier New" w:hAnsi="Courier New"/>
+        </w:rPr>
+        <w:t xml:space="preserve">she </w:t>
+      </w:r>
+      <w:r>
+        <w:rPr>
+          <w:rFonts w:cs="Courier New" w:ascii="Courier New" w:hAnsi="Courier New"/>
+        </w:rPr>
+        <w:t>can nudge it a little, so she puts out a hand to stop her brother before he takes his first step. “We have an appointment to keep,” she chides him.</w:t>
       </w:r>
     </w:p>
     <w:p>
@@ -696,7 +834,24 @@
         <w:rPr>
           <w:rFonts w:cs="Courier New" w:ascii="Courier New" w:hAnsi="Courier New"/>
         </w:rPr>
-        <w:t>But I want to feed the birds!” he protests. He fishes the coin out of his pocket and holds it up. It is all she can do not to slap it out of his hand. Its aura is not faint at all: it is so dark it hurts her eyes. Her skin crawls to be so close to such a thing, but she has learned to be strong.</w:t>
+        <w:t xml:space="preserve">But I want to feed the birds!” he protests. He fishes the coin out of his pocket and holds it up. It is all she can do not to slap it out of his hand. Its aura is not faint at all: </w:t>
+      </w:r>
+      <w:r>
+        <w:rPr>
+          <w:rFonts w:eastAsia="Cambria" w:cs="Courier New" w:ascii="Courier New" w:hAnsi="Courier New" w:eastAsiaTheme="minorHAnsi"/>
+          <w:color w:val="auto"/>
+          <w:kern w:val="0"/>
+          <w:sz w:val="24"/>
+          <w:szCs w:val="24"/>
+          <w:lang w:val="en-US" w:eastAsia="en-US" w:bidi="ar-SA"/>
+        </w:rPr>
+        <w:t>h</w:t>
+      </w:r>
+      <w:r>
+        <w:rPr>
+          <w:rFonts w:cs="Courier New" w:ascii="Courier New" w:hAnsi="Courier New"/>
+        </w:rPr>
+        <w:t>er skin crawls to be so close to such a thing, but she has learned to be strong.</w:t>
       </w:r>
     </w:p>
     <w:p>
@@ -841,39 +996,109 @@
         <w:rPr>
           <w:rFonts w:cs="Courier New" w:ascii="Courier New" w:hAnsi="Courier New"/>
         </w:rPr>
-        <w:t>And there they are: a freckled boy with an awful haircut, her youngest self in a mustard-colored coat and hat, and a rosy-cheeked witch in a sensible blue coat that does nothing to hide the curves beneath it.</w:t>
-      </w:r>
-    </w:p>
-    <w:p>
-      <w:pPr>
-        <w:pStyle w:val="TextBody"/>
-        <w:spacing w:lineRule="auto" w:line="480" w:before="0" w:after="0"/>
-        <w:ind w:firstLine="567"/>
-        <w:rPr>
-          <w:rFonts w:ascii="Courier New" w:hAnsi="Courier New" w:cs="Courier New"/>
-        </w:rPr>
-      </w:pPr>
-      <w:r>
-        <w:rPr>
-          <w:rFonts w:cs="Courier New" w:ascii="Courier New" w:hAnsi="Courier New"/>
-        </w:rPr>
-        <w:t>She clears her throat and pitches her voice to carry. “Feed the birds, tuppence a bag.” As if on cue a new arrival sends the flock flapping into the air. Whatever self-control the boy had goes with them. The song the old woman remembered and brought back to inspire her younger self has done its magic. She sighs with relief.</w:t>
-      </w:r>
-    </w:p>
-    <w:p>
-      <w:pPr>
-        <w:pStyle w:val="TextBody"/>
-        <w:spacing w:lineRule="auto" w:line="480" w:before="0" w:after="0"/>
-        <w:ind w:firstLine="567"/>
-        <w:rPr>
-          <w:rFonts w:ascii="Courier New" w:hAnsi="Courier New" w:cs="Courier New"/>
-        </w:rPr>
-      </w:pPr>
-      <w:r>
-        <w:rPr>
-          <w:rFonts w:cs="Courier New" w:ascii="Courier New" w:hAnsi="Courier New"/>
-        </w:rPr>
-        <w:t>Out goes her hand to stop her brother racing over to the cathedral steps. “We have an appointment to keep,” she chides him.</w:t>
+        <w:t xml:space="preserve">And there they are: a freckled boy with an awful haircut, her </w:t>
+      </w:r>
+      <w:r>
+        <w:rPr>
+          <w:rFonts w:eastAsia="Cambria" w:cs="Courier New" w:ascii="Courier New" w:hAnsi="Courier New" w:eastAsiaTheme="minorHAnsi"/>
+          <w:color w:val="auto"/>
+          <w:kern w:val="0"/>
+          <w:sz w:val="24"/>
+          <w:szCs w:val="24"/>
+          <w:lang w:val="en-US" w:eastAsia="en-US" w:bidi="ar-SA"/>
+        </w:rPr>
+        <w:t>first</w:t>
+      </w:r>
+      <w:r>
+        <w:rPr>
+          <w:rFonts w:cs="Courier New" w:ascii="Courier New" w:hAnsi="Courier New"/>
+        </w:rPr>
+        <w:t xml:space="preserve"> self in a mustard-colored coat and hat, and </w:t>
+      </w:r>
+      <w:r>
+        <w:rPr>
+          <w:rFonts w:cs="Courier New" w:ascii="Courier New" w:hAnsi="Courier New"/>
+        </w:rPr>
+        <w:t xml:space="preserve">herself again as </w:t>
+      </w:r>
+      <w:r>
+        <w:rPr>
+          <w:rFonts w:cs="Courier New" w:ascii="Courier New" w:hAnsi="Courier New"/>
+        </w:rPr>
+        <w:t>a rosy-cheeked witch in a sensible blue coat that does nothing to hide the curves beneath it.</w:t>
+      </w:r>
+    </w:p>
+    <w:p>
+      <w:pPr>
+        <w:pStyle w:val="TextBody"/>
+        <w:spacing w:lineRule="auto" w:line="480" w:before="0" w:after="0"/>
+        <w:ind w:firstLine="567"/>
+        <w:rPr>
+          <w:rFonts w:ascii="Courier New" w:hAnsi="Courier New" w:cs="Courier New"/>
+        </w:rPr>
+      </w:pPr>
+      <w:r>
+        <w:rPr>
+          <w:rFonts w:cs="Courier New" w:ascii="Courier New" w:hAnsi="Courier New"/>
+        </w:rPr>
+        <w:t xml:space="preserve">She clears her throat and pitches her voice to carry. “Feed the birds, tuppence a bag.” As if on cue a </w:t>
+      </w:r>
+      <w:r>
+        <w:rPr>
+          <w:rFonts w:eastAsia="Cambria" w:cs="Courier New" w:ascii="Courier New" w:hAnsi="Courier New" w:eastAsiaTheme="minorHAnsi"/>
+          <w:color w:val="auto"/>
+          <w:kern w:val="0"/>
+          <w:sz w:val="24"/>
+          <w:szCs w:val="24"/>
+          <w:lang w:val="en-US" w:eastAsia="en-US" w:bidi="ar-SA"/>
+        </w:rPr>
+        <w:t>pigeon lands beside her, sending</w:t>
+      </w:r>
+      <w:r>
+        <w:rPr>
+          <w:rFonts w:cs="Courier New" w:ascii="Courier New" w:hAnsi="Courier New"/>
+        </w:rPr>
+        <w:t xml:space="preserve"> the </w:t>
+      </w:r>
+      <w:r>
+        <w:rPr>
+          <w:rFonts w:cs="Courier New" w:ascii="Courier New" w:hAnsi="Courier New"/>
+        </w:rPr>
+        <w:t>rest of the</w:t>
+      </w:r>
+      <w:r>
+        <w:rPr>
+          <w:rFonts w:cs="Courier New" w:ascii="Courier New" w:hAnsi="Courier New"/>
+        </w:rPr>
+        <w:t xml:space="preserve"> flock flapping into the air. Whatever self-control the boy had goes with them. She sighs with relief.</w:t>
+      </w:r>
+    </w:p>
+    <w:p>
+      <w:pPr>
+        <w:pStyle w:val="TextBody"/>
+        <w:spacing w:lineRule="auto" w:line="480" w:before="0" w:after="0"/>
+        <w:ind w:firstLine="567"/>
+        <w:rPr>
+          <w:rFonts w:ascii="Courier New" w:hAnsi="Courier New" w:cs="Courier New"/>
+        </w:rPr>
+      </w:pPr>
+      <w:r>
+        <w:rPr>
+          <w:rFonts w:cs="Courier New" w:ascii="Courier New" w:hAnsi="Courier New"/>
+        </w:rPr>
+        <w:t xml:space="preserve">Out goes her </w:t>
+      </w:r>
+      <w:r>
+        <w:rPr>
+          <w:rFonts w:cs="Courier New" w:ascii="Courier New" w:hAnsi="Courier New"/>
+        </w:rPr>
+        <w:t>second self’s</w:t>
+      </w:r>
+      <w:r>
+        <w:rPr>
+          <w:rFonts w:cs="Courier New" w:ascii="Courier New" w:hAnsi="Courier New"/>
+        </w:rPr>
+        <w:t xml:space="preserve"> hand to stop her brother racing over to the cathedral steps. “We have an appointment to keep,” she chides him.</w:t>
       </w:r>
     </w:p>
     <w:p>
@@ -917,55 +1142,128 @@
         <w:rPr>
           <w:rFonts w:cs="Courier New" w:ascii="Courier New" w:hAnsi="Courier New"/>
         </w:rPr>
-        <w:t>After we visit your father at the bank,” her confident younger self says firmly while her older lips move in time with the words. “If you still have your tuppence, of course.”</w:t>
-      </w:r>
-    </w:p>
-    <w:p>
-      <w:pPr>
-        <w:pStyle w:val="TextBody"/>
-        <w:spacing w:lineRule="auto" w:line="480" w:before="0" w:after="0"/>
-        <w:ind w:firstLine="567"/>
-        <w:rPr>
-          <w:rFonts w:ascii="Courier New" w:hAnsi="Courier New" w:cs="Courier New"/>
-        </w:rPr>
-      </w:pPr>
-      <w:r>
-        <w:rPr>
-          <w:rFonts w:cs="Courier New" w:ascii="Courier New" w:hAnsi="Courier New"/>
-        </w:rPr>
-        <w:t>The boy stuffs the coin back into his pocket. “Now come along, spit spot.” Their eyes meet for just a moment. She smiles wistfully, wishing she didn’t know now what she didn’t know then. The Old Ones’ bargain had seemed horrible, but there were many worse things in the world than even her wisest teachers had known of.</w:t>
-      </w:r>
-    </w:p>
-    <w:p>
-      <w:pPr>
-        <w:pStyle w:val="TextBody"/>
-        <w:spacing w:lineRule="auto" w:line="480" w:before="0" w:after="0"/>
-        <w:ind w:firstLine="567"/>
-        <w:rPr>
-          <w:rFonts w:ascii="Courier New" w:hAnsi="Courier New" w:cs="Courier New"/>
-        </w:rPr>
-      </w:pPr>
-      <w:r>
-        <w:rPr>
-          <w:rFonts w:cs="Courier New" w:ascii="Courier New" w:hAnsi="Courier New"/>
-        </w:rPr>
-        <w:t>Today and what follows will draw some of them out into the open. Her brother’s shouts of, “Give it back! Gimme back my money!” will lead to a run on the bank. Questions will follow, then audits. Other ancient evils will sense weakness. Tensions will rise, alliances will shift. A shot will be fired and nations will send their millions against each other, not once but twice. By the time the bloodshed ends the Old Ones’ proxy empires will finally have started to fall.</w:t>
-      </w:r>
-    </w:p>
-    <w:p>
-      <w:pPr>
-        <w:pStyle w:val="TextBody"/>
-        <w:spacing w:lineRule="auto" w:line="480" w:before="0" w:after="0"/>
-        <w:ind w:firstLine="567"/>
-        <w:rPr>
-          <w:rFonts w:ascii="Courier New" w:hAnsi="Courier New" w:cs="Courier New"/>
-        </w:rPr>
-      </w:pPr>
-      <w:r>
-        <w:rPr>
-          <w:rFonts w:cs="Courier New" w:ascii="Courier New" w:hAnsi="Courier New"/>
-        </w:rPr>
-        <w:t>She doesn’t know what comes after that. A better world, she hopes, but it will be others’ turn to watch over it. Coming back to this moment has drained the last of her strength. Bert and his band of fey will see the children safely home. It is finally time for her to rest.</w:t>
+        <w:t xml:space="preserve">After we visit your father at the bank,” her </w:t>
+      </w:r>
+      <w:r>
+        <w:rPr>
+          <w:rFonts w:eastAsia="Cambria" w:cs="Courier New" w:ascii="Courier New" w:hAnsi="Courier New" w:eastAsiaTheme="minorHAnsi"/>
+          <w:color w:val="auto"/>
+          <w:kern w:val="0"/>
+          <w:sz w:val="24"/>
+          <w:szCs w:val="24"/>
+          <w:lang w:val="en-US" w:eastAsia="en-US" w:bidi="ar-SA"/>
+        </w:rPr>
+        <w:t>second</w:t>
+      </w:r>
+      <w:r>
+        <w:rPr>
+          <w:rFonts w:cs="Courier New" w:ascii="Courier New" w:hAnsi="Courier New"/>
+        </w:rPr>
+        <w:t xml:space="preserve"> self says firmly while her older lips move in time with the words. “If you still have your tuppence, of course.”</w:t>
+      </w:r>
+    </w:p>
+    <w:p>
+      <w:pPr>
+        <w:pStyle w:val="TextBody"/>
+        <w:spacing w:lineRule="auto" w:line="480" w:before="0" w:after="0"/>
+        <w:ind w:firstLine="567"/>
+        <w:rPr>
+          <w:rFonts w:ascii="Courier New" w:hAnsi="Courier New" w:cs="Courier New"/>
+        </w:rPr>
+      </w:pPr>
+      <w:r>
+        <w:rPr>
+          <w:rFonts w:cs="Courier New" w:ascii="Courier New" w:hAnsi="Courier New"/>
+        </w:rPr>
+        <w:t xml:space="preserve">The boy stuffs the coin back into his pocket. “Now come along, spit spot.” </w:t>
+      </w:r>
+      <w:r>
+        <w:rPr>
+          <w:rFonts w:eastAsia="Cambria" w:cs="Courier New" w:ascii="Courier New" w:hAnsi="Courier New" w:eastAsiaTheme="minorHAnsi"/>
+          <w:color w:val="auto"/>
+          <w:kern w:val="0"/>
+          <w:sz w:val="24"/>
+          <w:szCs w:val="24"/>
+          <w:lang w:val="en-US" w:eastAsia="en-US" w:bidi="ar-SA"/>
+        </w:rPr>
+        <w:t>The old woman blinks back an unexpected tear at the phrase, wishing she had never had to learn what her second self did not yet know</w:t>
+      </w:r>
+      <w:r>
+        <w:rPr>
+          <w:rFonts w:cs="Courier New" w:ascii="Courier New" w:hAnsi="Courier New"/>
+        </w:rPr>
+        <w:t>.</w:t>
+      </w:r>
+    </w:p>
+    <w:p>
+      <w:pPr>
+        <w:pStyle w:val="TextBody"/>
+        <w:spacing w:lineRule="auto" w:line="480" w:before="0" w:after="0"/>
+        <w:ind w:firstLine="567"/>
+        <w:rPr>
+          <w:rFonts w:ascii="Courier New" w:hAnsi="Courier New" w:cs="Courier New"/>
+        </w:rPr>
+      </w:pPr>
+      <w:r>
+        <w:rPr>
+          <w:rFonts w:cs="Courier New" w:ascii="Courier New" w:hAnsi="Courier New"/>
+        </w:rPr>
+        <w:t>The Old Ones’ bargain had seemed horrible—</w:t>
+      </w:r>
+      <w:r>
+        <w:rPr>
+          <w:rFonts w:cs="Courier New" w:ascii="Courier New" w:hAnsi="Courier New"/>
+          <w:i/>
+          <w:iCs/>
+        </w:rPr>
+        <w:t>was</w:t>
+      </w:r>
+      <w:r>
+        <w:rPr>
+          <w:rFonts w:cs="Courier New" w:ascii="Courier New" w:hAnsi="Courier New"/>
+          <w:i w:val="false"/>
+          <w:iCs w:val="false"/>
+        </w:rPr>
+        <w:t xml:space="preserve"> horrible—</w:t>
+      </w:r>
+      <w:r>
+        <w:rPr>
+          <w:rFonts w:cs="Courier New" w:ascii="Courier New" w:hAnsi="Courier New"/>
+        </w:rPr>
+        <w:t>but there were worse things in the world than even her wisest teachers had known of. Today and what follows will draw some of them out into the open. Her brother’s shouts of, “Give it back! Gimme back my money!” will lead to a run on the bank. Questions will follow, then audits. Other ancient evils will sense weakness. Tensions will rise, alliances will shift. A shot will be fired and nations will send their millions against each other, not once but twice. By the time the bloodshed ends the Old Ones’ proxy empires will finally have started to fall.</w:t>
+      </w:r>
+    </w:p>
+    <w:p>
+      <w:pPr>
+        <w:pStyle w:val="TextBody"/>
+        <w:spacing w:lineRule="auto" w:line="480" w:before="0" w:after="0"/>
+        <w:ind w:firstLine="567"/>
+        <w:rPr>
+          <w:rFonts w:ascii="Courier New" w:hAnsi="Courier New" w:cs="Courier New"/>
+        </w:rPr>
+      </w:pPr>
+      <w:r>
+        <w:rPr>
+          <w:rFonts w:cs="Courier New" w:ascii="Courier New" w:hAnsi="Courier New"/>
+        </w:rPr>
+        <w:t xml:space="preserve">She doesn’t know what comes after that. A better world, she hopes, but it will be others’ turn to watch over it. Coming back to this moment has drained the last of her strength. Bert and his </w:t>
+      </w:r>
+      <w:r>
+        <w:rPr>
+          <w:rFonts w:eastAsia="Cambria" w:cs="Courier New" w:ascii="Courier New" w:hAnsi="Courier New" w:eastAsiaTheme="minorHAnsi"/>
+          <w:color w:val="auto"/>
+          <w:kern w:val="0"/>
+          <w:sz w:val="24"/>
+          <w:szCs w:val="24"/>
+          <w:lang w:val="en-US" w:eastAsia="en-US" w:bidi="ar-SA"/>
+        </w:rPr>
+        <w:t xml:space="preserve">fellow </w:t>
+      </w:r>
+      <w:r>
+        <w:rPr>
+          <w:rFonts w:cs="Courier New" w:ascii="Courier New" w:hAnsi="Courier New"/>
+        </w:rPr>
+        <w:t>fey will see the children safely home. It is finally time for her to rest.</w:t>
       </w:r>
     </w:p>
     <w:p>
@@ -1000,7 +1298,7 @@
           <w:rFonts w:cs="Courier New" w:ascii="Courier New" w:hAnsi="Courier New"/>
           <w:i/>
         </w:rPr>
-        <w:t>The pigeon takes one last look at her three younger selves, together in this moment and forever. She is glad she came back to see them, but it is time for the next part of her story. As the sun finally breaks through the clouds she spreads her wings and flies up to join it.</w:t>
+        <w:t>The pigeon takes one last look at her three younger selves, together in this moment and forever. She is glad she came back to see them, but it is time for the next part of her story. As the sun breaks through the clouds she spreads her wings and flies up to join it.</w:t>
       </w:r>
     </w:p>
     <w:p>
@@ -1042,7 +1340,7 @@
         <w:docPartGallery w:val="Page Numbers (Top of Page)"/>
         <w:docPartUnique w:val="true"/>
       </w:docPartObj>
-      <w:id w:val="1945598463"/>
+      <w:id w:val="527342218"/>
     </w:sdtPr>
     <w:sdtContent>
       <w:p>

</xml_diff>